<commit_message>
4 & 5 Modification 2
</commit_message>
<xml_diff>
--- a/4. Scale management/4.1.1. Ресурсы.docx
+++ b/4. Scale management/4.1.1. Ресурсы.docx
@@ -222,17 +222,16 @@
       <w:r>
         <w:rPr>
           <w:rFonts w:ascii="Times New Roman" w:hAnsi="Times New Roman" w:cs="Times New Roman"/>
+          <w:color w:val="000000" w:themeColor="text1"/>
+          <w:sz w:val="28"/>
+          <w:szCs w:val="28"/>
+        </w:rPr>
+        <w:t>Мозговой Максим</w:t>
+      </w:r>
+      <w:r>
+        <w:rPr>
+          <w:rFonts w:ascii="Times New Roman" w:hAnsi="Times New Roman" w:cs="Times New Roman"/>
           <w:b/>
-          <w:color w:val="FF0000"/>
-          <w:sz w:val="28"/>
-          <w:szCs w:val="28"/>
-        </w:rPr>
-        <w:t>Мозговой Максим</w:t>
-      </w:r>
-      <w:r>
-        <w:rPr>
-          <w:rFonts w:ascii="Times New Roman" w:hAnsi="Times New Roman" w:cs="Times New Roman"/>
-          <w:b/>
           <w:sz w:val="28"/>
           <w:szCs w:val="28"/>
         </w:rPr>
@@ -244,25 +243,39 @@
           <w:sz w:val="28"/>
           <w:szCs w:val="28"/>
         </w:rPr>
-        <w:t xml:space="preserve"> – руководитель проекта, </w:t>
-      </w:r>
-      <w:proofErr w:type="spellStart"/>
-      <w:r>
-        <w:rPr>
-          <w:rFonts w:ascii="Times New Roman" w:hAnsi="Times New Roman" w:cs="Times New Roman"/>
-          <w:sz w:val="28"/>
-          <w:szCs w:val="28"/>
-        </w:rPr>
-        <w:t>лид-линк</w:t>
-      </w:r>
-      <w:proofErr w:type="spellEnd"/>
-      <w:r>
-        <w:rPr>
-          <w:rFonts w:ascii="Times New Roman" w:hAnsi="Times New Roman" w:cs="Times New Roman"/>
-          <w:sz w:val="28"/>
-          <w:szCs w:val="28"/>
-        </w:rPr>
-        <w:t xml:space="preserve"> – это специально обученная роль, которой вменяется несколько обязанностей: </w:t>
+        <w:t xml:space="preserve"> – руководитель </w:t>
+      </w:r>
+      <w:r>
+        <w:rPr>
+          <w:rFonts w:ascii="Times New Roman" w:hAnsi="Times New Roman" w:cs="Times New Roman"/>
+          <w:sz w:val="28"/>
+          <w:szCs w:val="28"/>
+        </w:rPr>
+        <w:t xml:space="preserve">команды </w:t>
+      </w:r>
+      <w:r>
+        <w:rPr>
+          <w:rFonts w:ascii="Times New Roman" w:hAnsi="Times New Roman" w:cs="Times New Roman"/>
+          <w:sz w:val="28"/>
+          <w:szCs w:val="28"/>
+        </w:rPr>
+        <w:t>проекта</w:t>
+      </w:r>
+      <w:r>
+        <w:rPr>
+          <w:rFonts w:ascii="Times New Roman" w:hAnsi="Times New Roman" w:cs="Times New Roman"/>
+          <w:sz w:val="28"/>
+          <w:szCs w:val="28"/>
+        </w:rPr>
+        <w:t>, разработчик</w:t>
+      </w:r>
+      <w:r>
+        <w:rPr>
+          <w:rFonts w:ascii="Times New Roman" w:hAnsi="Times New Roman" w:cs="Times New Roman"/>
+          <w:sz w:val="28"/>
+          <w:szCs w:val="28"/>
+        </w:rPr>
+        <w:t xml:space="preserve">: </w:t>
       </w:r>
     </w:p>
     <w:p>
@@ -439,8 +452,7 @@
       <w:r>
         <w:rPr>
           <w:rFonts w:ascii="Times New Roman" w:hAnsi="Times New Roman" w:cs="Times New Roman"/>
-          <w:b/>
-          <w:color w:val="002060"/>
+          <w:color w:val="000000" w:themeColor="text1"/>
           <w:sz w:val="28"/>
           <w:szCs w:val="28"/>
         </w:rPr>
@@ -452,25 +464,15 @@
           <w:sz w:val="28"/>
           <w:szCs w:val="28"/>
         </w:rPr>
-        <w:t xml:space="preserve"> – </w:t>
-      </w:r>
-      <w:proofErr w:type="spellStart"/>
-      <w:r>
-        <w:rPr>
-          <w:rFonts w:ascii="Times New Roman" w:hAnsi="Times New Roman" w:cs="Times New Roman"/>
-          <w:sz w:val="28"/>
-          <w:szCs w:val="28"/>
-        </w:rPr>
-        <w:t>реп-линк</w:t>
-      </w:r>
-      <w:proofErr w:type="spellEnd"/>
-      <w:r>
-        <w:rPr>
-          <w:rFonts w:ascii="Times New Roman" w:hAnsi="Times New Roman" w:cs="Times New Roman"/>
-          <w:sz w:val="28"/>
-          <w:szCs w:val="28"/>
-        </w:rPr>
-        <w:t xml:space="preserve">, </w:t>
+        <w:t xml:space="preserve"> –</w:t>
+      </w:r>
+      <w:r>
+        <w:rPr>
+          <w:rFonts w:ascii="Times New Roman" w:hAnsi="Times New Roman" w:cs="Times New Roman"/>
+          <w:sz w:val="28"/>
+          <w:szCs w:val="28"/>
+        </w:rPr>
+        <w:t xml:space="preserve"> </w:t>
       </w:r>
       <w:r>
         <w:rPr>
@@ -653,8 +655,7 @@
       <w:r>
         <w:rPr>
           <w:rFonts w:ascii="Times New Roman" w:hAnsi="Times New Roman" w:cs="Times New Roman"/>
-          <w:b/>
-          <w:color w:val="002060"/>
+          <w:color w:val="000000" w:themeColor="text1"/>
           <w:sz w:val="28"/>
           <w:szCs w:val="28"/>
         </w:rPr>
@@ -824,36 +825,8 @@
           <w:sz w:val="28"/>
           <w:szCs w:val="28"/>
         </w:rPr>
-        <w:t xml:space="preserve">создает и поддерживает надежную базу данных </w:t>
-      </w:r>
-      <w:proofErr w:type="gramStart"/>
-      <w:r>
-        <w:rPr>
-          <w:rFonts w:ascii="Times New Roman" w:hAnsi="Times New Roman" w:cs="Times New Roman"/>
-          <w:sz w:val="28"/>
-          <w:szCs w:val="28"/>
-        </w:rPr>
-        <w:t>для</w:t>
-      </w:r>
-      <w:proofErr w:type="gramEnd"/>
-      <w:r>
-        <w:rPr>
-          <w:rFonts w:ascii="Times New Roman" w:hAnsi="Times New Roman" w:cs="Times New Roman"/>
-          <w:sz w:val="28"/>
-          <w:szCs w:val="28"/>
-        </w:rPr>
-        <w:t xml:space="preserve"> </w:t>
-      </w:r>
-      <w:proofErr w:type="gramStart"/>
-      <w:r>
-        <w:rPr>
-          <w:rFonts w:ascii="Times New Roman" w:hAnsi="Times New Roman" w:cs="Times New Roman"/>
-          <w:sz w:val="28"/>
-          <w:szCs w:val="28"/>
-        </w:rPr>
-        <w:t>работу</w:t>
-      </w:r>
-      <w:proofErr w:type="gramEnd"/>
+        <w:t>создает и поддерживает надежные базы данных для работы</w:t>
+      </w:r>
       <w:r>
         <w:rPr>
           <w:rFonts w:ascii="Times New Roman" w:hAnsi="Times New Roman" w:cs="Times New Roman"/>
@@ -934,8 +907,7 @@
       <w:r>
         <w:rPr>
           <w:rFonts w:ascii="Times New Roman" w:hAnsi="Times New Roman" w:cs="Times New Roman"/>
-          <w:b/>
-          <w:color w:val="002060"/>
+          <w:color w:val="000000" w:themeColor="text1"/>
           <w:sz w:val="28"/>
           <w:szCs w:val="28"/>
         </w:rPr>
@@ -945,8 +917,7 @@
       <w:r>
         <w:rPr>
           <w:rFonts w:ascii="Times New Roman" w:hAnsi="Times New Roman" w:cs="Times New Roman"/>
-          <w:b/>
-          <w:color w:val="002060"/>
+          <w:color w:val="000000" w:themeColor="text1"/>
           <w:sz w:val="28"/>
           <w:szCs w:val="28"/>
         </w:rPr>
@@ -1185,8 +1156,7 @@
       <w:r>
         <w:rPr>
           <w:rFonts w:ascii="Times New Roman" w:hAnsi="Times New Roman" w:cs="Times New Roman"/>
-          <w:b/>
-          <w:color w:val="7030A0"/>
+          <w:color w:val="000000" w:themeColor="text1"/>
           <w:sz w:val="28"/>
           <w:szCs w:val="28"/>
         </w:rPr>
@@ -1248,33 +1218,15 @@
           <w:sz w:val="28"/>
           <w:szCs w:val="28"/>
         </w:rPr>
-        <w:t xml:space="preserve"> на </w:t>
-      </w:r>
-      <w:proofErr w:type="spellStart"/>
-      <w:r>
-        <w:rPr>
-          <w:rFonts w:ascii="Times New Roman" w:hAnsi="Times New Roman" w:cs="Times New Roman"/>
-          <w:sz w:val="28"/>
-          <w:szCs w:val="28"/>
-        </w:rPr>
-        <w:t>подкруги</w:t>
-      </w:r>
-      <w:proofErr w:type="spellEnd"/>
-      <w:r>
-        <w:rPr>
-          <w:rFonts w:ascii="Times New Roman" w:hAnsi="Times New Roman" w:cs="Times New Roman"/>
-          <w:sz w:val="28"/>
-          <w:szCs w:val="28"/>
-        </w:rPr>
-        <w:t xml:space="preserve"> и работу конкретных </w:t>
-      </w:r>
-      <w:r>
-        <w:rPr>
-          <w:rFonts w:ascii="Times New Roman" w:hAnsi="Times New Roman" w:cs="Times New Roman"/>
-          <w:sz w:val="28"/>
-          <w:szCs w:val="28"/>
-        </w:rPr>
-        <w:t>кругов</w:t>
+        <w:t xml:space="preserve"> на</w:t>
+      </w:r>
+      <w:r>
+        <w:rPr>
+          <w:rFonts w:ascii="Times New Roman" w:hAnsi="Times New Roman" w:cs="Times New Roman"/>
+          <w:sz w:val="28"/>
+          <w:szCs w:val="28"/>
+        </w:rPr>
+        <w:t xml:space="preserve"> действия команды</w:t>
       </w:r>
       <w:r>
         <w:rPr>
@@ -1290,41 +1242,23 @@
           <w:sz w:val="28"/>
           <w:szCs w:val="28"/>
         </w:rPr>
-        <w:t xml:space="preserve"> </w:t>
-      </w:r>
-      <w:proofErr w:type="gramStart"/>
-      <w:r>
-        <w:rPr>
-          <w:rFonts w:ascii="Times New Roman" w:hAnsi="Times New Roman" w:cs="Times New Roman"/>
-          <w:sz w:val="28"/>
-          <w:szCs w:val="28"/>
-        </w:rPr>
-        <w:t>может корректировать работу определенных кругов озвучивая</w:t>
-      </w:r>
-      <w:proofErr w:type="gramEnd"/>
-      <w:r>
-        <w:rPr>
-          <w:rFonts w:ascii="Times New Roman" w:hAnsi="Times New Roman" w:cs="Times New Roman"/>
-          <w:sz w:val="28"/>
-          <w:szCs w:val="28"/>
-        </w:rPr>
-        <w:t xml:space="preserve"> требования и изменения </w:t>
-      </w:r>
-      <w:r>
-        <w:rPr>
-          <w:rFonts w:ascii="Times New Roman" w:hAnsi="Times New Roman" w:cs="Times New Roman"/>
-          <w:sz w:val="28"/>
-          <w:szCs w:val="28"/>
-        </w:rPr>
-        <w:t>лид-линк</w:t>
-      </w:r>
-      <w:r>
-        <w:rPr>
-          <w:rFonts w:ascii="Times New Roman" w:hAnsi="Times New Roman" w:cs="Times New Roman"/>
-          <w:sz w:val="28"/>
-          <w:szCs w:val="28"/>
-        </w:rPr>
-        <w:t>ам</w:t>
+        <w:t xml:space="preserve"> может корректировать работу,</w:t>
+      </w:r>
+      <w:r>
+        <w:rPr>
+          <w:rFonts w:ascii="Times New Roman" w:hAnsi="Times New Roman" w:cs="Times New Roman"/>
+          <w:sz w:val="28"/>
+          <w:szCs w:val="28"/>
+        </w:rPr>
+        <w:t xml:space="preserve"> озвучивая требования и изменения </w:t>
+      </w:r>
+      <w:r>
+        <w:rPr>
+          <w:rFonts w:ascii="Times New Roman" w:hAnsi="Times New Roman" w:cs="Times New Roman"/>
+          <w:sz w:val="28"/>
+          <w:szCs w:val="28"/>
+        </w:rPr>
+        <w:t>лидерам команды</w:t>
       </w:r>
       <w:r>
         <w:rPr>
@@ -1404,7 +1338,7 @@
         <v:path o:extrusionok="f" gradientshapeok="t" o:connecttype="rect"/>
         <o:lock v:ext="edit" aspectratio="t"/>
       </v:shapetype>
-      <v:shape id="_x0000_i1034" type="#_x0000_t75" style="width:11.25pt;height:11.25pt" o:bullet="t">
+      <v:shape id="_x0000_i1028" type="#_x0000_t75" style="width:11.25pt;height:11.25pt" o:bullet="t">
         <v:imagedata r:id="rId1" o:title="msoC6DE"/>
       </v:shape>
     </w:pict>
@@ -2485,7 +2419,6 @@
   <w:style w:type="character" w:default="1" w:styleId="a0">
     <w:name w:val="Default Paragraph Font"/>
     <w:uiPriority w:val="1"/>
-    <w:semiHidden/>
     <w:unhideWhenUsed/>
   </w:style>
   <w:style w:type="table" w:default="1" w:styleId="a1">

</xml_diff>